<commit_message>
update tests et journal 25.03.2019
</commit_message>
<xml_diff>
--- a/Doc/Documenttion bataille navale.docx
+++ b/Doc/Documenttion bataille navale.docx
@@ -6357,8 +6357,6 @@
             </w:r>
           </w:p>
         </w:tc>
-        <w:bookmarkStart w:id="34" w:name="_GoBack"/>
-        <w:bookmarkEnd w:id="34"/>
       </w:tr>
       <w:tr>
         <w:tc>
@@ -6670,9 +6668,9 @@
           <w:iCs/>
         </w:rPr>
       </w:pPr>
-      <w:bookmarkStart w:id="35" w:name="_Toc25553322"/>
-      <w:bookmarkStart w:id="36" w:name="_Toc71691026"/>
-      <w:bookmarkStart w:id="37" w:name="_Toc2333871"/>
+      <w:bookmarkStart w:id="34" w:name="_Toc25553322"/>
+      <w:bookmarkStart w:id="35" w:name="_Toc71691026"/>
+      <w:bookmarkStart w:id="36" w:name="_Toc2333871"/>
       <w:r>
         <w:rPr>
           <w:i w:val="0"/>
@@ -6680,7 +6678,7 @@
         </w:rPr>
         <w:t xml:space="preserve">Erreurs </w:t>
       </w:r>
-      <w:bookmarkEnd w:id="35"/>
+      <w:bookmarkEnd w:id="34"/>
       <w:r>
         <w:rPr>
           <w:i w:val="0"/>
@@ -6688,8 +6686,8 @@
         </w:rPr>
         <w:t>restantes</w:t>
       </w:r>
+      <w:bookmarkEnd w:id="35"/>
       <w:bookmarkEnd w:id="36"/>
-      <w:bookmarkEnd w:id="37"/>
       <w:r>
         <w:rPr>
           <w:i w:val="0"/>
@@ -6702,7 +6700,7 @@
       <w:pPr>
         <w:pStyle w:val="Help"/>
       </w:pPr>
-      <w:bookmarkStart w:id="38" w:name="_Toc25553323"/>
+      <w:bookmarkStart w:id="37" w:name="_Toc25553323"/>
       <w:r>
         <w:t xml:space="preserve">S'il reste encore des </w:t>
       </w:r>
@@ -6738,7 +6736,7 @@
       <w:r>
         <w:t>Conséquences sur l'utilisation du produit</w:t>
       </w:r>
-      <w:bookmarkEnd w:id="38"/>
+      <w:bookmarkEnd w:id="37"/>
     </w:p>
     <w:p>
       <w:pPr>
@@ -6759,19 +6757,19 @@
           <w:tab w:val="num" w:pos="360"/>
         </w:tabs>
       </w:pPr>
-      <w:bookmarkStart w:id="39" w:name="_Toc25553328"/>
-      <w:bookmarkStart w:id="40" w:name="_Toc71703263"/>
-      <w:bookmarkStart w:id="41" w:name="_Toc2333872"/>
+      <w:bookmarkStart w:id="38" w:name="_Toc25553328"/>
+      <w:bookmarkStart w:id="39" w:name="_Toc71703263"/>
+      <w:bookmarkStart w:id="40" w:name="_Toc2333872"/>
       <w:r>
         <w:lastRenderedPageBreak/>
         <w:t>C</w:t>
       </w:r>
+      <w:bookmarkEnd w:id="38"/>
       <w:bookmarkEnd w:id="39"/>
+      <w:r>
+        <w:t>onclusions</w:t>
+      </w:r>
       <w:bookmarkEnd w:id="40"/>
-      <w:r>
-        <w:t>onclusions</w:t>
-      </w:r>
-      <w:bookmarkEnd w:id="41"/>
     </w:p>
     <w:p>
       <w:pPr>
@@ -6853,16 +6851,16 @@
           <w:tab w:val="num" w:pos="360"/>
         </w:tabs>
       </w:pPr>
-      <w:bookmarkStart w:id="42" w:name="_Toc71703264"/>
-      <w:bookmarkStart w:id="43" w:name="_Toc2333873"/>
+      <w:bookmarkStart w:id="41" w:name="_Toc71703264"/>
+      <w:bookmarkStart w:id="42" w:name="_Toc2333873"/>
       <w:r>
         <w:t>A</w:t>
       </w:r>
+      <w:bookmarkEnd w:id="41"/>
+      <w:r>
+        <w:t>nnexes</w:t>
+      </w:r>
       <w:bookmarkEnd w:id="42"/>
-      <w:r>
-        <w:t>nnexes</w:t>
-      </w:r>
-      <w:bookmarkEnd w:id="43"/>
     </w:p>
     <w:p>
       <w:pPr>
@@ -6872,8 +6870,8 @@
           <w:iCs/>
         </w:rPr>
       </w:pPr>
-      <w:bookmarkStart w:id="44" w:name="_Toc71703265"/>
-      <w:bookmarkStart w:id="45" w:name="_Toc2333874"/>
+      <w:bookmarkStart w:id="43" w:name="_Toc71703265"/>
+      <w:bookmarkStart w:id="44" w:name="_Toc2333874"/>
       <w:r>
         <w:rPr>
           <w:i w:val="0"/>
@@ -6881,8 +6879,8 @@
         </w:rPr>
         <w:t>Sources – Bibliographie</w:t>
       </w:r>
+      <w:bookmarkEnd w:id="43"/>
       <w:bookmarkEnd w:id="44"/>
-      <w:bookmarkEnd w:id="45"/>
     </w:p>
     <w:p>
       <w:pPr>
@@ -6914,9 +6912,9 @@
           <w:iCs/>
         </w:rPr>
       </w:pPr>
-      <w:bookmarkStart w:id="46" w:name="_Toc25553330"/>
-      <w:bookmarkStart w:id="47" w:name="_Toc71703266"/>
-      <w:bookmarkStart w:id="48" w:name="_Toc2333875"/>
+      <w:bookmarkStart w:id="45" w:name="_Toc25553330"/>
+      <w:bookmarkStart w:id="46" w:name="_Toc71703266"/>
+      <w:bookmarkStart w:id="47" w:name="_Toc2333875"/>
       <w:r>
         <w:rPr>
           <w:i w:val="0"/>
@@ -6924,8 +6922,8 @@
         </w:rPr>
         <w:t xml:space="preserve">Journal de bord </w:t>
       </w:r>
+      <w:bookmarkEnd w:id="45"/>
       <w:bookmarkEnd w:id="46"/>
-      <w:bookmarkEnd w:id="47"/>
       <w:r>
         <w:rPr>
           <w:i w:val="0"/>
@@ -6933,7 +6931,7 @@
         </w:rPr>
         <w:t>du projet</w:t>
       </w:r>
-      <w:bookmarkEnd w:id="48"/>
+      <w:bookmarkEnd w:id="47"/>
     </w:p>
     <w:p/>
     <w:tbl>
@@ -7169,6 +7167,126 @@
           </w:p>
         </w:tc>
       </w:tr>
+      <w:tr>
+        <w:tc>
+          <w:tcPr>
+            <w:tcW w:w="1418" w:type="dxa"/>
+          </w:tcPr>
+          <w:p>
+            <w:r>
+              <w:t>25.03.2019</w:t>
+            </w:r>
+          </w:p>
+        </w:tc>
+        <w:tc>
+          <w:tcPr>
+            <w:tcW w:w="7368" w:type="dxa"/>
+          </w:tcPr>
+          <w:p>
+            <w:r>
+              <w:t>Luis a effectué les tests</w:t>
+            </w:r>
+          </w:p>
+        </w:tc>
+      </w:tr>
+      <w:tr>
+        <w:tc>
+          <w:tcPr>
+            <w:tcW w:w="1418" w:type="dxa"/>
+          </w:tcPr>
+          <w:p/>
+        </w:tc>
+        <w:tc>
+          <w:tcPr>
+            <w:tcW w:w="7368" w:type="dxa"/>
+          </w:tcPr>
+          <w:p/>
+        </w:tc>
+      </w:tr>
+      <w:tr>
+        <w:tc>
+          <w:tcPr>
+            <w:tcW w:w="1418" w:type="dxa"/>
+          </w:tcPr>
+          <w:p/>
+        </w:tc>
+        <w:tc>
+          <w:tcPr>
+            <w:tcW w:w="7368" w:type="dxa"/>
+          </w:tcPr>
+          <w:p/>
+        </w:tc>
+      </w:tr>
+      <w:tr>
+        <w:tc>
+          <w:tcPr>
+            <w:tcW w:w="1418" w:type="dxa"/>
+          </w:tcPr>
+          <w:p/>
+        </w:tc>
+        <w:tc>
+          <w:tcPr>
+            <w:tcW w:w="7368" w:type="dxa"/>
+          </w:tcPr>
+          <w:p/>
+        </w:tc>
+      </w:tr>
+      <w:tr>
+        <w:tc>
+          <w:tcPr>
+            <w:tcW w:w="1418" w:type="dxa"/>
+          </w:tcPr>
+          <w:p/>
+        </w:tc>
+        <w:tc>
+          <w:tcPr>
+            <w:tcW w:w="7368" w:type="dxa"/>
+          </w:tcPr>
+          <w:p/>
+        </w:tc>
+      </w:tr>
+      <w:tr>
+        <w:tc>
+          <w:tcPr>
+            <w:tcW w:w="1418" w:type="dxa"/>
+          </w:tcPr>
+          <w:p/>
+        </w:tc>
+        <w:tc>
+          <w:tcPr>
+            <w:tcW w:w="7368" w:type="dxa"/>
+          </w:tcPr>
+          <w:p/>
+        </w:tc>
+      </w:tr>
+      <w:tr>
+        <w:tc>
+          <w:tcPr>
+            <w:tcW w:w="1418" w:type="dxa"/>
+          </w:tcPr>
+          <w:p/>
+        </w:tc>
+        <w:tc>
+          <w:tcPr>
+            <w:tcW w:w="7368" w:type="dxa"/>
+          </w:tcPr>
+          <w:p/>
+        </w:tc>
+      </w:tr>
+      <w:tr>
+        <w:tc>
+          <w:tcPr>
+            <w:tcW w:w="1418" w:type="dxa"/>
+          </w:tcPr>
+          <w:p/>
+        </w:tc>
+        <w:tc>
+          <w:tcPr>
+            <w:tcW w:w="7368" w:type="dxa"/>
+          </w:tcPr>
+          <w:p/>
+        </w:tc>
+      </w:tr>
     </w:tbl>
     <w:p>
       <w:pPr>
@@ -7176,6 +7294,8 @@
           <w:szCs w:val="14"/>
         </w:rPr>
       </w:pPr>
+      <w:bookmarkStart w:id="48" w:name="_GoBack"/>
+      <w:bookmarkEnd w:id="48"/>
     </w:p>
     <w:sectPr>
       <w:headerReference w:type="default" r:id="rId10"/>
@@ -7249,7 +7369,7 @@
         <w:rStyle w:val="Numrodepage"/>
         <w:noProof/>
       </w:rPr>
-      <w:t>10</w:t>
+      <w:t>8</w:t>
     </w:r>
     <w:r>
       <w:rPr>

</xml_diff>